<commit_message>
Supplementary Material, markdown and docx file
Supplementary Material with Supplementary Figures, Supplementary Tables and their legends
</commit_message>
<xml_diff>
--- a/report/manuscript_figures_tables.docx
+++ b/report/manuscript_figures_tables.docx
@@ -75,7 +75,7 @@
         <w:pStyle w:val="Subtitle"/>
       </w:pPr>
       <w:r>
-        <w:t xml:space="preserve">Bioinformatic</w:t>
+        <w:t xml:space="preserve">Transcriptome</w:t>
       </w:r>
       <w:r>
         <w:t xml:space="preserve"> </w:t>
@@ -11797,7 +11797,7 @@
           <w:iCs/>
           <w:i/>
         </w:rPr>
-        <w:t xml:space="preserve">tumors was predicted by the BiGGR and biggrExtra algorithms based on differential gene expression estimates. Enrichment of significantly activated and significantly inhibited reactions in the collagen</w:t>
+        <w:t xml:space="preserve">tumors was predicted by the BiGGR and biggrExtra algorithms based on whole genome differential gene expression estimates. Enrichment of significantly activated and significantly inhibited reactions in the collagen</w:t>
       </w:r>
       <w:r>
         <w:rPr>

</xml_diff>

<commit_message>
Figures, tables and methods for survival analysis
</commit_message>
<xml_diff>
--- a/report/manuscript_figures_tables.docx
+++ b/report/manuscript_figures_tables.docx
@@ -30,7 +30,7 @@
       </w:pPr>
       <w:r>
         <w:rPr/>
-        <w:t>2024-01-01</w:t>
+        <w:t>2024-01-18</w:t>
       </w:r>
     </w:p>
     <w:p>
@@ -411,7 +411,7 @@
       </w:pPr>
       <w:r>
         <w:rPr/>
-        <w:t>Transcriptomic Collagen Score and prediction of biochemical relapse-free survival</w:t>
+        <w:t>Prediction of biochemical relapse-free survival by gradient boosted machine modeling</w:t>
       </w:r>
     </w:p>
     <w:p>
@@ -421,19 +421,31 @@
       </w:pPr>
       <w:r>
         <w:rPr/>
-        <w:t xml:space="preserve">Biochemical relapse-free survival was modeled in the TCGA training cohort as a function of first- and second-order normalized, </w:t>
+        <w:t xml:space="preserve">For survival analyses, </w:t>
       </w:r>
       <w:r>
         <w:rPr/>
       </w:r>
       <m:oMath xmlns:m="http://schemas.openxmlformats.org/officeDocument/2006/math">
+        <m:r>
+          <w:rPr>
+            <w:rFonts w:ascii="Cambria Math" w:hAnsi="Cambria Math"/>
+          </w:rPr>
+          <m:t xml:space="preserve">l</m:t>
+        </m:r>
+        <m:r>
+          <w:rPr>
+            <w:rFonts w:ascii="Cambria Math" w:hAnsi="Cambria Math"/>
+          </w:rPr>
+          <m:t xml:space="preserve">o</m:t>
+        </m:r>
         <m:sSub>
           <m:e>
             <m:r>
               <w:rPr>
                 <w:rFonts w:ascii="Cambria Math" w:hAnsi="Cambria Math"/>
               </w:rPr>
-              <m:t xml:space="preserve">log</m:t>
+              <m:t xml:space="preserve">g</m:t>
             </m:r>
           </m:e>
           <m:sub>
@@ -448,52 +460,139 @@
       </m:oMath>
       <w:r>
         <w:rPr/>
-        <w:t xml:space="preserve">-transformed expression levels of the collagen-related genes of interest by Elastic Net multi-parameter Cox regression (11,12). The Transcriptomic Collagen Score was computed as the linear predictor score of the Elastic Net Cox model with non-zero model coefficients presented in </w:t>
+        <w:t>-transformed expression values of the collagen-related genes (</w:t>
       </w:r>
       <w:r>
         <w:rPr>
           <w:b/>
           <w:bCs/>
         </w:rPr>
-        <w:t>Figure 3A</w:t>
-      </w:r>
-      <w:r>
-        <w:rPr/>
-        <w:t xml:space="preserve"> and </w:t>
+        <w:t>Supplementary Table S2</w:t>
+      </w:r>
+      <w:r>
+        <w:rPr/>
+        <w:t>) were subjected to batch-adjustment with the ComBat algorithm (11). Subsequently, the ComBat-adjusted expression data sets of the GSE54460, GSE70768, GSE70769, GSE220095 cohorts were merged (further referred to as ‘pooled GEO’ cohort).</w:t>
+      </w:r>
+    </w:p>
+    <w:p>
+      <w:pPr>
+        <w:pStyle w:val="TextBody"/>
+        <w:rPr/>
+      </w:pPr>
+      <w:r>
+        <w:rPr/>
+        <w:t>Biochemical relapse-free survival in the pooled GEO training cohort was modeled with normalized (Z-scores) expression values of the collagen-related genes as explanatory variables by the Gradient Boosted Machine (GBM) algorithm (12–15). Selection of the optimal set of modeling parameters was accomplished by tuning with 10-fold cross-validation and out-of-fold model deviance as performance statistic (</w:t>
       </w:r>
       <w:r>
         <w:rPr>
           <w:b/>
           <w:bCs/>
         </w:rPr>
-        <w:t>Supplementary Table S15</w:t>
-      </w:r>
-      <w:r>
-        <w:rPr/>
-        <w:t>.</w:t>
-      </w:r>
-    </w:p>
-    <w:p>
-      <w:pPr>
-        <w:pStyle w:val="TextBody"/>
-        <w:rPr/>
-      </w:pPr>
-      <w:r>
-        <w:rPr/>
-        <w:t>Performance of the Transcriptomic Collagen Score at prediction of biochemical relapse-free survival in the training collective (TCGA) and validation data sets (remaining cohorts) was assessed by univariable Cox regression with Harrell’s concordance index (13) and integrated Brier score (14) as metrics of goodness of fit and calibration (</w:t>
+        <w:t>Supplementary Tables S15</w:t>
+      </w:r>
+      <w:r>
+        <w:rPr/>
+        <w:t>). The Transcriptomic Collagen Score was computed as the linear predictor score of the GBM model. Importance of the explanatory variables for the predictive performance of the GBM model were measured with the relative influence method (12) and expressed as difference in the sum of squared errors (</w:t>
+      </w:r>
+      <w:r>
+        <w:rPr/>
+      </w:r>
+      <m:oMath xmlns:m="http://schemas.openxmlformats.org/officeDocument/2006/math">
+        <m:r>
+          <w:rPr>
+            <w:rFonts w:ascii="Cambria Math" w:hAnsi="Cambria Math"/>
+          </w:rPr>
+          <m:t xml:space="preserve">Δ</m:t>
+        </m:r>
+        <m:r>
+          <w:rPr>
+            <w:rFonts w:ascii="Cambria Math" w:hAnsi="Cambria Math"/>
+          </w:rPr>
+          <m:t xml:space="preserve">S</m:t>
+        </m:r>
+        <m:r>
+          <w:rPr>
+            <w:rFonts w:ascii="Cambria Math" w:hAnsi="Cambria Math"/>
+          </w:rPr>
+          <m:t xml:space="preserve">S</m:t>
+        </m:r>
+        <m:r>
+          <w:rPr>
+            <w:rFonts w:ascii="Cambria Math" w:hAnsi="Cambria Math"/>
+          </w:rPr>
+          <m:t xml:space="preserve">E</m:t>
+        </m:r>
+      </m:oMath>
+      <w:r>
+        <w:rPr/>
+        <w:t xml:space="preserve">, </w:t>
       </w:r>
       <w:r>
         <w:rPr>
           <w:b/>
           <w:bCs/>
         </w:rPr>
+        <w:t>Figure 3A</w:t>
+      </w:r>
+      <w:r>
+        <w:rPr/>
+        <w:t>).</w:t>
+      </w:r>
+    </w:p>
+    <w:p>
+      <w:pPr>
+        <w:pStyle w:val="TextBody"/>
+        <w:rPr/>
+      </w:pPr>
+      <w:r>
+        <w:rPr/>
+        <w:t>Performance of the Transcriptomic Collagen Score at prediction of biochemical relapse-free survival in the training pooled GEO collective and validation data sets (TCGA and DKFZ) was assessed by univariable Cox regression with Harrell’s concordance index (16) and integrated Brier score (17) as metrics of goodness of fit and calibration (</w:t>
+      </w:r>
+      <w:r>
+        <w:rPr>
+          <w:b/>
+          <w:bCs/>
+        </w:rPr>
+        <w:t>Figure 3B</w:t>
+      </w:r>
+      <w:r>
+        <w:rPr/>
+        <w:t xml:space="preserve">, </w:t>
+      </w:r>
+      <w:r>
+        <w:rPr>
+          <w:b/>
+          <w:bCs/>
+        </w:rPr>
         <w:t>Supplementary Table 16</w:t>
       </w:r>
       <w:r>
         <w:rPr/>
+        <w:t xml:space="preserve">). Of note, predictive performance of the GBM algorithm was excellent and reproducible in the investigated cohorts as compared with several other machine learning algorithms (e.g. Ridge Cox regression, Elastic Net or Support Vector Machines, </w:t>
+      </w:r>
+      <w:r>
+        <w:rPr>
+          <w:b/>
+          <w:bCs/>
+        </w:rPr>
+        <w:t>Supplementary Figure S9</w:t>
+      </w:r>
+      <w:r>
+        <w:rPr/>
+        <w:t>). Differences in biochemical relapse-free survival in cancer patients stratified by tertiles of the Transcriptomic Collagen Scores were assessed by false discovery rate (FDR) corrected Peto-Peto test (</w:t>
+      </w:r>
+      <w:r>
+        <w:rPr>
+          <w:b/>
+          <w:bCs/>
+        </w:rPr>
+        <w:t>Figure 3C</w:t>
+      </w:r>
+      <w:r>
+        <w:rPr/>
         <w:t>).</w:t>
       </w:r>
-      <w:bookmarkStart w:id="4" w:name="X67661ec0aaf2aa1bb255a79b7b2083311e32f89"/>
+      <w:bookmarkStart w:id="4" w:name="Xe3ea1fc4febf20a1bc10c018f45432369a79628"/>
       <w:bookmarkEnd w:id="4"/>
     </w:p>
     <w:p>
@@ -1024,9 +1123,9 @@
         <w:rPr/>
         <w:drawing>
           <wp:inline distT="0" distB="0" distL="114935" distR="114935">
-            <wp:extent cx="5943600" cy="6934835"/>
+            <wp:extent cx="5943600" cy="7265035"/>
             <wp:effectExtent l="0" t="0" r="0" b="0"/>
-            <wp:docPr id="3" name="Image2" descr="Figure 3: Transcriptional Collagen Score and prediction of biochemical relapse-free survival."/>
+            <wp:docPr id="3" name="Image2" descr="Figure 3: Transcriptional Collagen Model of biochemical relapse-free survival."/>
             <wp:cNvGraphicFramePr>
               <a:graphicFrameLocks xmlns:a="http://schemas.openxmlformats.org/drawingml/2006/main" noChangeAspect="1"/>
             </wp:cNvGraphicFramePr>
@@ -1034,7 +1133,7 @@
               <a:graphicData uri="http://schemas.openxmlformats.org/drawingml/2006/picture">
                 <pic:pic xmlns:pic="http://schemas.openxmlformats.org/drawingml/2006/picture">
                   <pic:nvPicPr>
-                    <pic:cNvPr id="3" name="Image2" descr="Figure 3: Transcriptional Collagen Score and prediction of biochemical relapse-free survival."/>
+                    <pic:cNvPr id="3" name="Image2" descr="Figure 3: Transcriptional Collagen Model of biochemical relapse-free survival."/>
                     <pic:cNvPicPr>
                       <a:picLocks noChangeAspect="1" noChangeArrowheads="1"/>
                     </pic:cNvPicPr>
@@ -1048,7 +1147,7 @@
                   <pic:spPr bwMode="auto">
                     <a:xfrm>
                       <a:off x="0" y="0"/>
-                      <a:ext cx="5943600" cy="6934835"/>
+                      <a:ext cx="5943600" cy="7265035"/>
                     </a:xfrm>
                     <a:prstGeom prst="rect">
                       <a:avLst/>
@@ -1071,7 +1170,7 @@
           <w:b/>
           <w:bCs/>
         </w:rPr>
-        <w:t>Figure 3. Transcriptional Collagen Score and prediction of biochemical relapse-free survival.</w:t>
+        <w:t>Figure 3. Transcriptional Collagen Model of biochemical relapse-free survival.</w:t>
       </w:r>
     </w:p>
     <w:p>
@@ -1084,7 +1183,7 @@
           <w:i/>
           <w:iCs/>
         </w:rPr>
-        <w:t xml:space="preserve">Transcriptional Collagen Score was established in the TCGA training cohort by multi-parameter Elastic Net Cox modeling of biochemical relapse-free survival as a function of first- and second-order normalized </w:t>
+        <w:t xml:space="preserve">Transcriptional Collagen Score was established in the pooled GEO training cohort by multi-parameter Gradient Boosted Machine (GBM) modeling of biochemical relapse-free survival as a function of normalized </w:t>
       </w:r>
       <w:r>
         <w:rPr/>
@@ -1126,7 +1225,7 @@
           <w:i/>
           <w:iCs/>
         </w:rPr>
-        <w:t>-transformed expression levels of 55 collagen-related genes.</w:t>
+        <w:t>-transformed and ComBat-adjusted expression levels of 55 collagen-related genes.</w:t>
       </w:r>
     </w:p>
     <w:p>
@@ -1139,7 +1238,43 @@
           <w:i/>
           <w:iCs/>
         </w:rPr>
-        <w:t>(A) Non-zero Elastic Net Cox model coefficients presented as hazard ratios (HR). Point color codes for marker status (blue: favorable, red: unfavorable), point size represents absolute value of HR.</w:t>
+        <w:t>(A) Importance of explanatory variables measured by the gradient of sum of squared errors (</w:t>
+      </w:r>
+      <w:r>
+        <w:rPr/>
+      </w:r>
+      <m:oMath xmlns:m="http://schemas.openxmlformats.org/officeDocument/2006/math">
+        <m:r>
+          <w:rPr>
+            <w:rFonts w:ascii="Cambria Math" w:hAnsi="Cambria Math"/>
+          </w:rPr>
+          <m:t xml:space="preserve">Δ</m:t>
+        </m:r>
+        <m:r>
+          <w:rPr>
+            <w:rFonts w:ascii="Cambria Math" w:hAnsi="Cambria Math"/>
+          </w:rPr>
+          <m:t xml:space="preserve">S</m:t>
+        </m:r>
+        <m:r>
+          <w:rPr>
+            <w:rFonts w:ascii="Cambria Math" w:hAnsi="Cambria Math"/>
+          </w:rPr>
+          <m:t xml:space="preserve">S</m:t>
+        </m:r>
+        <m:r>
+          <w:rPr>
+            <w:rFonts w:ascii="Cambria Math" w:hAnsi="Cambria Math"/>
+          </w:rPr>
+          <m:t xml:space="preserve">E</m:t>
+        </m:r>
+      </m:oMath>
+      <w:r>
+        <w:rPr>
+          <w:i/>
+          <w:iCs/>
+        </w:rPr>
+        <w:t>) during the training process attributed to particular collagen-related transcript levels.</w:t>
       </w:r>
     </w:p>
     <w:p>
@@ -1532,28 +1667,28 @@
         <w:rPr/>
         <w:t xml:space="preserve">11. </w:t>
         <w:tab/>
-        <w:t xml:space="preserve">Simon N, Friedman J, Hastie T, Tibshirani R. Regularization Paths for Cox’s Proportional Hazards Model via Coordinate Descent. </w:t>
-      </w:r>
-      <w:r>
-        <w:rPr>
-          <w:i/>
-          <w:iCs/>
-        </w:rPr>
-        <w:t>Journal of Statistical Software</w:t>
-      </w:r>
-      <w:r>
-        <w:rPr/>
-        <w:t xml:space="preserve"> (2011) 39:1–13. doi: </w:t>
+        <w:t xml:space="preserve">Leek JT, Johnson WE, Parker HS, Jaffe AE, Storey JD. The sva package for removing batch effects and other unwanted variation in high-throughput experiments. </w:t>
+      </w:r>
+      <w:r>
+        <w:rPr>
+          <w:i/>
+          <w:iCs/>
+        </w:rPr>
+        <w:t>Bioinformatics</w:t>
+      </w:r>
+      <w:r>
+        <w:rPr/>
+        <w:t xml:space="preserve"> (2012) 28:882. doi: </w:t>
       </w:r>
       <w:hyperlink r:id="rId16">
         <w:r>
           <w:rPr>
             <w:rStyle w:val="InternetLink"/>
           </w:rPr>
-          <w:t>10.18637/JSS.V039.I05</w:t>
+          <w:t>10.1093/BIOINFORMATICS/BTS034</w:t>
         </w:r>
       </w:hyperlink>
-      <w:bookmarkStart w:id="21" w:name="ref-Simon2011"/>
+      <w:bookmarkStart w:id="21" w:name="ref-Leek2012"/>
       <w:bookmarkEnd w:id="21"/>
     </w:p>
     <w:p>
@@ -1565,28 +1700,28 @@
         <w:rPr/>
         <w:t xml:space="preserve">12. </w:t>
         <w:tab/>
-        <w:t xml:space="preserve">Zou H, Hastie T. Regularization and variable selection via the elastic net. </w:t>
-      </w:r>
-      <w:r>
-        <w:rPr>
-          <w:i/>
-          <w:iCs/>
-        </w:rPr>
-        <w:t>Journal of the Royal Statistical Society Series B: Statistical Methodology</w:t>
-      </w:r>
-      <w:r>
-        <w:rPr/>
-        <w:t xml:space="preserve"> (2005) 67:301–320. doi: </w:t>
+        <w:t xml:space="preserve">Friedman JH. Greedy function approximation: A gradient boosting machine. </w:t>
+      </w:r>
+      <w:r>
+        <w:rPr>
+          <w:i/>
+          <w:iCs/>
+        </w:rPr>
+        <w:t>https://doiorg/101214/aos/1013203451</w:t>
+      </w:r>
+      <w:r>
+        <w:rPr/>
+        <w:t xml:space="preserve"> (2001) 29:1189–1232. doi: </w:t>
       </w:r>
       <w:hyperlink r:id="rId17">
         <w:r>
           <w:rPr>
             <w:rStyle w:val="InternetLink"/>
           </w:rPr>
-          <w:t>10.1111/j.1467-9868.2005.00503.x</w:t>
+          <w:t>10.1214/AOS/1013203451</w:t>
         </w:r>
       </w:hyperlink>
-      <w:bookmarkStart w:id="22" w:name="ref-Zou2005"/>
+      <w:bookmarkStart w:id="22" w:name="ref-Friedman2001"/>
       <w:bookmarkEnd w:id="22"/>
     </w:p>
     <w:p>
@@ -1598,6 +1733,94 @@
         <w:rPr/>
         <w:t xml:space="preserve">13. </w:t>
         <w:tab/>
+        <w:t xml:space="preserve">Greenwell B, Boehmke B, Cunningham J, Developers G. gbm: Generalized Boosted Regression Models. (2022) </w:t>
+      </w:r>
+      <w:hyperlink r:id="rId18">
+        <w:r>
+          <w:rPr>
+            <w:rStyle w:val="InternetLink"/>
+          </w:rPr>
+          <w:t>https://cran.r-project.org/package=gbm</w:t>
+        </w:r>
+      </w:hyperlink>
+      <w:bookmarkStart w:id="23" w:name="ref-Greenwell2022"/>
+      <w:bookmarkEnd w:id="23"/>
+    </w:p>
+    <w:p>
+      <w:pPr>
+        <w:pStyle w:val="Bibliography"/>
+        <w:rPr/>
+      </w:pPr>
+      <w:r>
+        <w:rPr/>
+        <w:t xml:space="preserve">14. </w:t>
+        <w:tab/>
+        <w:t xml:space="preserve">Natekin A, Knoll A. Gradient boosting machines, a tutorial. </w:t>
+      </w:r>
+      <w:r>
+        <w:rPr>
+          <w:i/>
+          <w:iCs/>
+        </w:rPr>
+        <w:t>Frontiers in Neurorobotics</w:t>
+      </w:r>
+      <w:r>
+        <w:rPr/>
+        <w:t xml:space="preserve"> (2013) 7:63623. doi: </w:t>
+      </w:r>
+      <w:hyperlink r:id="rId19">
+        <w:r>
+          <w:rPr>
+            <w:rStyle w:val="InternetLink"/>
+          </w:rPr>
+          <w:t>10.3389/FNBOT.2013.00021/BIBTEX</w:t>
+        </w:r>
+      </w:hyperlink>
+      <w:bookmarkStart w:id="24" w:name="ref-Natekin2013"/>
+      <w:bookmarkEnd w:id="24"/>
+    </w:p>
+    <w:p>
+      <w:pPr>
+        <w:pStyle w:val="Bibliography"/>
+        <w:rPr/>
+      </w:pPr>
+      <w:r>
+        <w:rPr/>
+        <w:t xml:space="preserve">15. </w:t>
+        <w:tab/>
+        <w:t xml:space="preserve">Friedman JH. Stochastic gradient boosting. </w:t>
+      </w:r>
+      <w:r>
+        <w:rPr>
+          <w:i/>
+          <w:iCs/>
+        </w:rPr>
+        <w:t>Computational Statistics &amp; Data Analysis</w:t>
+      </w:r>
+      <w:r>
+        <w:rPr/>
+        <w:t xml:space="preserve"> (2002) 38:367–378. doi: </w:t>
+      </w:r>
+      <w:hyperlink r:id="rId20">
+        <w:r>
+          <w:rPr>
+            <w:rStyle w:val="InternetLink"/>
+          </w:rPr>
+          <w:t>10.1016/S0167-9473(01)00065-2</w:t>
+        </w:r>
+      </w:hyperlink>
+      <w:bookmarkStart w:id="25" w:name="ref-Friedman2002"/>
+      <w:bookmarkEnd w:id="25"/>
+    </w:p>
+    <w:p>
+      <w:pPr>
+        <w:pStyle w:val="Bibliography"/>
+        <w:rPr/>
+      </w:pPr>
+      <w:r>
+        <w:rPr/>
+        <w:t xml:space="preserve">16. </w:t>
+        <w:tab/>
         <w:t xml:space="preserve">Harrell FE, Lee KL, Mark DB. Multivariable prognostic models: Issues in developing models, evaluating assumptions and adequacy, and measuring and reducing errors. </w:t>
       </w:r>
       <w:r>
@@ -1611,7 +1834,7 @@
         <w:rPr/>
         <w:t xml:space="preserve"> (1996) 15:361–387. doi: </w:t>
       </w:r>
-      <w:hyperlink r:id="rId18">
+      <w:hyperlink r:id="rId21">
         <w:r>
           <w:rPr>
             <w:rStyle w:val="InternetLink"/>
@@ -1619,8 +1842,8 @@
           <w:t>10.1002/(SICI)1097-0258(19960229)15:4&lt;361::AID-SIM168&gt;3.0.CO;2-4</w:t>
         </w:r>
       </w:hyperlink>
-      <w:bookmarkStart w:id="23" w:name="ref-Harrell1996"/>
-      <w:bookmarkEnd w:id="23"/>
+      <w:bookmarkStart w:id="26" w:name="ref-Harrell1996"/>
+      <w:bookmarkEnd w:id="26"/>
     </w:p>
     <w:p>
       <w:pPr>
@@ -1630,7 +1853,7 @@
       </w:pPr>
       <w:r>
         <w:rPr/>
-        <w:t xml:space="preserve">14. </w:t>
+        <w:t xml:space="preserve">17. </w:t>
         <w:tab/>
         <w:t xml:space="preserve">Graf E, Schmoor C, Sauerbrei W, Schumacher M. Assessment and comparison of prognostic classification schemes for survival data. </w:t>
       </w:r>
@@ -1645,7 +1868,7 @@
         <w:rPr/>
         <w:t xml:space="preserve"> (1999) 18:2529–2545. doi: </w:t>
       </w:r>
-      <w:hyperlink r:id="rId19">
+      <w:hyperlink r:id="rId22">
         <w:r>
           <w:rPr>
             <w:rStyle w:val="InternetLink"/>
@@ -1655,7 +1878,7 @@
       </w:hyperlink>
     </w:p>
     <w:sectPr>
-      <w:footerReference w:type="default" r:id="rId20"/>
+      <w:footerReference w:type="default" r:id="rId23"/>
       <w:type w:val="nextPage"/>
       <w:pgSz w:w="12240" w:h="15840"/>
       <w:pgMar w:left="1440" w:right="1440" w:header="0" w:top="1440" w:footer="1440" w:bottom="2204" w:gutter="0"/>
@@ -1691,7 +1914,7 @@
     </w:r>
     <w:r>
       <w:rPr/>
-      <w:t>11</w:t>
+      <w:t>12</w:t>
     </w:r>
     <w:r>
       <w:rPr/>

</xml_diff>

<commit_message>
Minor update of the figures and tables
</commit_message>
<xml_diff>
--- a/report/manuscript_figures_tables.docx
+++ b/report/manuscript_figures_tables.docx
@@ -10,7 +10,7 @@
       </w:pPr>
       <w:r>
         <w:rPr/>
-        <w:t>Prognostic and biological relevance of collagen biosynthesis pathway in prostate cancer</w:t>
+        <w:t>Prognostic and biological relevance of collagen-related genes in prostate cancer</w:t>
       </w:r>
     </w:p>
     <w:p>
@@ -30,7 +30,7 @@
       </w:pPr>
       <w:r>
         <w:rPr/>
-        <w:t>2024-01-18</w:t>
+        <w:t>2024-01-23</w:t>
       </w:r>
     </w:p>
     <w:p>

</xml_diff>

<commit_message>
ISUP grading in Figure 1
</commit_message>
<xml_diff>
--- a/report/manuscript_figures_tables.docx
+++ b/report/manuscript_figures_tables.docx
@@ -30,7 +30,7 @@
       </w:pPr>
       <w:r>
         <w:rPr/>
-        <w:t>2024-01-23</w:t>
+        <w:t>2024-01-25</w:t>
       </w:r>
     </w:p>
     <w:p>
@@ -313,7 +313,7 @@
       </w:pPr>
       <w:r>
         <w:rPr/>
-        <w:t xml:space="preserve">Differential gene expression in cancer samples stratified by Gleason scoring (5 - 6, 7 and </w:t>
+        <w:t xml:space="preserve">Differential gene expression in cancer samples stratified by the ISUP risk strata (ISUP1: Gleason score 5 - 6, ISUP2: Gleason score 7 and ISUP3: Gleason score </w:t>
       </w:r>
       <w:r>
         <w:rPr/>
@@ -894,7 +894,7 @@
           <w:i/>
           <w:iCs/>
         </w:rPr>
-        <w:t xml:space="preserve">-transformed expression levels of 55 collagen-related genes between cancer samples stratified by Gleason scores were assessed by one-way ANOVA with </w:t>
+        <w:t xml:space="preserve">-transformed expression levels of 55 collagen-related genes between cancer samples stratified according to the ISUP risk system were assessed by one-way ANOVA with </w:t>
       </w:r>
       <w:r>
         <w:rPr/>
@@ -924,7 +924,7 @@
           <w:i/>
           <w:iCs/>
         </w:rPr>
-        <w:t xml:space="preserve"> effect size statistic in the GSE54460 (5 - 6: n = 11, 7: n = 80, 8+: n = 15), GSE70768 (5 - 6: n = 19, 7: n = 87, 8+: n = 16), GSE70769 (5 - 6: n = 21, 7: n = 56, 8+: n = 14), GSE220095 (5 - 6: n = 36, 7: n = 120, 8+: n = 20), DKFZ (5 - 6: n = 13, 7: n = 87, 8+: n = 18), and TCGA cohort (5 - 6: n = 45, 7: n = 245, 8+: n = 203). Mean normalized </w:t>
+        <w:t xml:space="preserve"> effect size statistic in the GSE54460 (ISUP1: n = 11, ISUP2: n = 80, ISUP3+: n = 15), GSE70768 (ISUP1: n = 19, ISUP2: n = 87, ISUP3+: n = 16), GSE70769 (ISUP1: n = 21, ISUP2: n = 56, ISUP3+: n = 14), GSE220095 (ISUP1: n = 36, ISUP2: n = 120, ISUP3+: n = 20), DKFZ (ISUP1: n = 13, ISUP2: n = 87, ISUP3+: n = 18), and TCGA cohort (ISUP1: n = 45, ISUP2: n = 245, ISUP3+: n = 203). Mean normalized </w:t>
       </w:r>
       <w:r>
         <w:rPr/>

</xml_diff>